<commit_message>
Los tontos que estan los viernes hasta las 9:30
</commit_message>
<xml_diff>
--- a/EXAMEN/examen_mongoDB.docx
+++ b/EXAMEN/examen_mongoDB.docx
@@ -601,8 +601,6 @@
         </w:rPr>
         <w:t>.</w:t>
       </w:r>
-      <w:bookmarkStart w:id="0" w:name="_GoBack"/>
-      <w:bookmarkEnd w:id="0"/>
     </w:p>
     <w:p>
       <w:pPr>
@@ -5656,6 +5654,528 @@
         <w:adjustRightInd w:val="0"/>
         <w:spacing w:after="0" w:line="240" w:lineRule="auto"/>
         <w:rPr>
+          <w:rFonts w:ascii="ArialMT" w:cs="ArialMT"/>
+        </w:rPr>
+      </w:pPr>
+      <w:r>
+        <w:rPr>
+          <w:rFonts w:ascii="ArialMT" w:cs="ArialMT"/>
+        </w:rPr>
+        <w:t>6</w:t>
+      </w:r>
+      <w:r>
+        <w:rPr>
+          <w:rFonts w:ascii="ArialMT" w:cs="ArialMT"/>
+        </w:rPr>
+        <w:t xml:space="preserve">. </w:t>
+      </w:r>
+      <w:r>
+        <w:rPr>
+          <w:rFonts w:ascii="ArialMT" w:cs="ArialMT"/>
+        </w:rPr>
+        <w:t xml:space="preserve">Cuando se modifica un documento con </w:t>
+      </w:r>
+      <w:proofErr w:type="spellStart"/>
+      <w:r>
+        <w:rPr>
+          <w:rFonts w:ascii="ArialMT" w:cs="ArialMT"/>
+        </w:rPr>
+        <w:t>update</w:t>
+      </w:r>
+      <w:proofErr w:type="spellEnd"/>
+      <w:r>
+        <w:rPr>
+          <w:rFonts w:ascii="ArialMT" w:cs="ArialMT"/>
+        </w:rPr>
+        <w:t>:</w:t>
+      </w:r>
+    </w:p>
+    <w:p>
+      <w:pPr>
+        <w:autoSpaceDE w:val="0"/>
+        <w:autoSpaceDN w:val="0"/>
+        <w:adjustRightInd w:val="0"/>
+        <w:spacing w:after="0" w:line="240" w:lineRule="auto"/>
+        <w:rPr>
+          <w:rFonts w:ascii="ArialMT" w:cs="ArialMT"/>
+        </w:rPr>
+      </w:pPr>
+    </w:p>
+    <w:p>
+      <w:pPr>
+        <w:pStyle w:val="Prrafodelista"/>
+        <w:numPr>
+          <w:ilvl w:val="0"/>
+          <w:numId w:val="9"/>
+        </w:numPr>
+        <w:autoSpaceDE w:val="0"/>
+        <w:autoSpaceDN w:val="0"/>
+        <w:adjustRightInd w:val="0"/>
+        <w:spacing w:after="0" w:line="240" w:lineRule="auto"/>
+        <w:rPr>
+          <w:rFonts w:ascii="ArialMT" w:cs="ArialMT"/>
+        </w:rPr>
+      </w:pPr>
+      <w:r>
+        <w:rPr>
+          <w:rFonts w:ascii="ArialMT" w:cs="ArialMT"/>
+        </w:rPr>
+        <w:t xml:space="preserve">En </w:t>
+      </w:r>
+      <w:proofErr w:type="spellStart"/>
+      <w:r>
+        <w:rPr>
+          <w:rFonts w:ascii="ArialMT" w:cs="ArialMT"/>
+        </w:rPr>
+        <w:t>mongoDB</w:t>
+      </w:r>
+      <w:proofErr w:type="spellEnd"/>
+      <w:r>
+        <w:rPr>
+          <w:rFonts w:ascii="ArialMT" w:cs="ArialMT"/>
+        </w:rPr>
+        <w:t xml:space="preserve"> es imposible modificar documentos</w:t>
+      </w:r>
+      <w:r>
+        <w:rPr>
+          <w:rFonts w:ascii="ArialMT" w:cs="ArialMT"/>
+        </w:rPr>
+        <w:t>.</w:t>
+      </w:r>
+    </w:p>
+    <w:p>
+      <w:pPr>
+        <w:pStyle w:val="Prrafodelista"/>
+        <w:numPr>
+          <w:ilvl w:val="0"/>
+          <w:numId w:val="9"/>
+        </w:numPr>
+        <w:autoSpaceDE w:val="0"/>
+        <w:autoSpaceDN w:val="0"/>
+        <w:adjustRightInd w:val="0"/>
+        <w:spacing w:after="0" w:line="240" w:lineRule="auto"/>
+        <w:rPr>
+          <w:rFonts w:ascii="ArialMT" w:cs="ArialMT"/>
+        </w:rPr>
+      </w:pPr>
+      <w:r>
+        <w:rPr>
+          <w:rFonts w:ascii="ArialMT" w:cs="ArialMT"/>
+        </w:rPr>
+        <w:t>Si no se indica lo contrario se devuelve el documento que exist</w:t>
+      </w:r>
+      <w:r>
+        <w:rPr>
+          <w:rFonts w:ascii="ArialMT" w:cs="ArialMT"/>
+        </w:rPr>
+        <w:t>í</w:t>
+      </w:r>
+      <w:r>
+        <w:rPr>
+          <w:rFonts w:ascii="ArialMT" w:cs="ArialMT"/>
+        </w:rPr>
+        <w:t>a anteriormente</w:t>
+      </w:r>
+      <w:r>
+        <w:rPr>
+          <w:rFonts w:ascii="ArialMT" w:cs="ArialMT"/>
+        </w:rPr>
+        <w:t>.</w:t>
+      </w:r>
+    </w:p>
+    <w:p>
+      <w:pPr>
+        <w:pStyle w:val="Prrafodelista"/>
+        <w:numPr>
+          <w:ilvl w:val="0"/>
+          <w:numId w:val="9"/>
+        </w:numPr>
+        <w:autoSpaceDE w:val="0"/>
+        <w:autoSpaceDN w:val="0"/>
+        <w:adjustRightInd w:val="0"/>
+        <w:spacing w:after="0" w:line="240" w:lineRule="auto"/>
+        <w:rPr>
+          <w:rFonts w:ascii="ArialMT" w:cs="ArialMT"/>
+        </w:rPr>
+      </w:pPr>
+      <w:r>
+        <w:rPr>
+          <w:rFonts w:ascii="ArialMT" w:cs="ArialMT"/>
+        </w:rPr>
+        <w:t>Se devuelve siempre el nuevo documento</w:t>
+      </w:r>
+      <w:r>
+        <w:rPr>
+          <w:rFonts w:ascii="ArialMT" w:cs="ArialMT"/>
+        </w:rPr>
+        <w:t>.</w:t>
+      </w:r>
+    </w:p>
+    <w:p>
+      <w:pPr>
+        <w:pStyle w:val="Prrafodelista"/>
+        <w:numPr>
+          <w:ilvl w:val="0"/>
+          <w:numId w:val="9"/>
+        </w:numPr>
+        <w:autoSpaceDE w:val="0"/>
+        <w:autoSpaceDN w:val="0"/>
+        <w:adjustRightInd w:val="0"/>
+        <w:spacing w:after="0" w:line="240" w:lineRule="auto"/>
+        <w:rPr>
+          <w:rFonts w:ascii="ArialMT" w:cs="ArialMT"/>
+        </w:rPr>
+      </w:pPr>
+      <w:r>
+        <w:rPr>
+          <w:rFonts w:ascii="Arial-BoldMT" w:cs="Arial-BoldMT"/>
+          <w:bCs/>
+        </w:rPr>
+        <w:t>Los documentos se modifican con la operaci</w:t>
+      </w:r>
+      <w:r>
+        <w:rPr>
+          <w:rFonts w:ascii="Arial-BoldMT" w:cs="Arial-BoldMT"/>
+          <w:bCs/>
+        </w:rPr>
+        <w:t>ó</w:t>
+      </w:r>
+      <w:r>
+        <w:rPr>
+          <w:rFonts w:ascii="Arial-BoldMT" w:cs="Arial-BoldMT"/>
+          <w:bCs/>
+        </w:rPr>
+        <w:t xml:space="preserve">n </w:t>
+      </w:r>
+      <w:proofErr w:type="spellStart"/>
+      <w:r>
+        <w:rPr>
+          <w:rFonts w:ascii="Arial-BoldMT" w:cs="Arial-BoldMT"/>
+          <w:bCs/>
+        </w:rPr>
+        <w:t>replace</w:t>
+      </w:r>
+      <w:proofErr w:type="spellEnd"/>
+      <w:r>
+        <w:rPr>
+          <w:rFonts w:ascii="Arial-BoldMT" w:cs="Arial-BoldMT"/>
+          <w:bCs/>
+        </w:rPr>
+        <w:t>.</w:t>
+      </w:r>
+    </w:p>
+    <w:p>
+      <w:pPr>
+        <w:autoSpaceDE w:val="0"/>
+        <w:autoSpaceDN w:val="0"/>
+        <w:adjustRightInd w:val="0"/>
+        <w:spacing w:after="0" w:line="240" w:lineRule="auto"/>
+        <w:rPr>
+          <w:rFonts w:ascii="Arial-BoldMT" w:cs="Arial-BoldMT"/>
+          <w:bCs/>
+        </w:rPr>
+      </w:pPr>
+    </w:p>
+    <w:p>
+      <w:pPr>
+        <w:autoSpaceDE w:val="0"/>
+        <w:autoSpaceDN w:val="0"/>
+        <w:adjustRightInd w:val="0"/>
+        <w:spacing w:after="0" w:line="240" w:lineRule="auto"/>
+        <w:rPr>
+          <w:rFonts w:ascii="Arial-BoldMT" w:cs="Arial-BoldMT"/>
+          <w:bCs/>
+        </w:rPr>
+      </w:pPr>
+      <w:r>
+        <w:rPr>
+          <w:rFonts w:ascii="Arial-BoldMT" w:cs="Arial-BoldMT"/>
+          <w:bCs/>
+        </w:rPr>
+        <w:t>7. Para insertar un documento en una colecci</w:t>
+      </w:r>
+      <w:r>
+        <w:rPr>
+          <w:rFonts w:ascii="Arial-BoldMT" w:cs="Arial-BoldMT"/>
+          <w:bCs/>
+        </w:rPr>
+        <w:t>ó</w:t>
+      </w:r>
+      <w:r>
+        <w:rPr>
+          <w:rFonts w:ascii="Arial-BoldMT" w:cs="Arial-BoldMT"/>
+          <w:bCs/>
+        </w:rPr>
+        <w:t xml:space="preserve">n </w:t>
+      </w:r>
+    </w:p>
+    <w:p>
+      <w:pPr>
+        <w:autoSpaceDE w:val="0"/>
+        <w:autoSpaceDN w:val="0"/>
+        <w:adjustRightInd w:val="0"/>
+        <w:spacing w:after="0" w:line="240" w:lineRule="auto"/>
+        <w:rPr>
+          <w:rFonts w:ascii="Arial-BoldMT" w:cs="Arial-BoldMT"/>
+          <w:bCs/>
+        </w:rPr>
+      </w:pPr>
+    </w:p>
+    <w:p>
+      <w:pPr>
+        <w:pStyle w:val="Prrafodelista"/>
+        <w:numPr>
+          <w:ilvl w:val="0"/>
+          <w:numId w:val="10"/>
+        </w:numPr>
+        <w:autoSpaceDE w:val="0"/>
+        <w:autoSpaceDN w:val="0"/>
+        <w:adjustRightInd w:val="0"/>
+        <w:spacing w:after="0" w:line="240" w:lineRule="auto"/>
+        <w:rPr>
+          <w:rFonts w:ascii="ArialMT" w:cs="ArialMT"/>
+        </w:rPr>
+      </w:pPr>
+      <w:r>
+        <w:rPr>
+          <w:rFonts w:ascii="ArialMT" w:cs="ArialMT"/>
+        </w:rPr>
+        <w:t>Hay que pedirlo por favor</w:t>
+      </w:r>
+      <w:r>
+        <w:rPr>
+          <w:rFonts w:ascii="ArialMT" w:cs="ArialMT"/>
+        </w:rPr>
+        <w:t>.</w:t>
+      </w:r>
+      <w:bookmarkStart w:id="0" w:name="_GoBack"/>
+      <w:bookmarkEnd w:id="0"/>
+    </w:p>
+    <w:p>
+      <w:pPr>
+        <w:pStyle w:val="Prrafodelista"/>
+        <w:numPr>
+          <w:ilvl w:val="0"/>
+          <w:numId w:val="10"/>
+        </w:numPr>
+        <w:autoSpaceDE w:val="0"/>
+        <w:autoSpaceDN w:val="0"/>
+        <w:adjustRightInd w:val="0"/>
+        <w:spacing w:after="0" w:line="240" w:lineRule="auto"/>
+        <w:rPr>
+          <w:rFonts w:ascii="ArialMT" w:cs="ArialMT"/>
+        </w:rPr>
+      </w:pPr>
+      <w:r>
+        <w:rPr>
+          <w:rFonts w:ascii="ArialMT" w:cs="ArialMT"/>
+        </w:rPr>
+        <w:t xml:space="preserve">Hay que usar </w:t>
+      </w:r>
+      <w:proofErr w:type="spellStart"/>
+      <w:r>
+        <w:rPr>
+          <w:rFonts w:ascii="ArialMT" w:cs="ArialMT"/>
+        </w:rPr>
+        <w:t>insert</w:t>
+      </w:r>
+      <w:proofErr w:type="spellEnd"/>
+      <w:r>
+        <w:rPr>
+          <w:rFonts w:ascii="ArialMT" w:cs="ArialMT"/>
+        </w:rPr>
+        <w:t xml:space="preserve"> y hace falta que exista el esquema pero no la colecci</w:t>
+      </w:r>
+      <w:r>
+        <w:rPr>
+          <w:rFonts w:ascii="ArialMT" w:cs="ArialMT"/>
+        </w:rPr>
+        <w:t>ó</w:t>
+      </w:r>
+      <w:r>
+        <w:rPr>
+          <w:rFonts w:ascii="ArialMT" w:cs="ArialMT"/>
+        </w:rPr>
+        <w:t>n</w:t>
+      </w:r>
+      <w:r>
+        <w:rPr>
+          <w:rFonts w:ascii="ArialMT" w:cs="ArialMT"/>
+        </w:rPr>
+        <w:t>.</w:t>
+      </w:r>
+    </w:p>
+    <w:p>
+      <w:pPr>
+        <w:pStyle w:val="Prrafodelista"/>
+        <w:numPr>
+          <w:ilvl w:val="0"/>
+          <w:numId w:val="10"/>
+        </w:numPr>
+        <w:autoSpaceDE w:val="0"/>
+        <w:autoSpaceDN w:val="0"/>
+        <w:adjustRightInd w:val="0"/>
+        <w:spacing w:after="0" w:line="240" w:lineRule="auto"/>
+        <w:rPr>
+          <w:rFonts w:ascii="ArialMT" w:cs="ArialMT"/>
+        </w:rPr>
+      </w:pPr>
+      <w:r>
+        <w:rPr>
+          <w:rFonts w:ascii="Arial-BoldMT" w:cs="Arial-BoldMT"/>
+          <w:bCs/>
+        </w:rPr>
+        <w:t xml:space="preserve">Hay que usar </w:t>
+      </w:r>
+      <w:proofErr w:type="spellStart"/>
+      <w:r>
+        <w:rPr>
+          <w:rFonts w:ascii="Arial-BoldMT" w:cs="Arial-BoldMT"/>
+          <w:bCs/>
+        </w:rPr>
+        <w:t>insert</w:t>
+      </w:r>
+      <w:proofErr w:type="spellEnd"/>
+      <w:r>
+        <w:rPr>
+          <w:rFonts w:ascii="Arial-BoldMT" w:cs="Arial-BoldMT"/>
+          <w:bCs/>
+        </w:rPr>
+        <w:t xml:space="preserve"> y hace falta que exist</w:t>
+      </w:r>
+      <w:r>
+        <w:rPr>
+          <w:rFonts w:ascii="Arial-BoldMT" w:cs="Arial-BoldMT"/>
+          <w:bCs/>
+        </w:rPr>
+        <w:t>a</w:t>
+      </w:r>
+      <w:r>
+        <w:rPr>
+          <w:rFonts w:ascii="Arial-BoldMT" w:cs="Arial-BoldMT"/>
+          <w:bCs/>
+        </w:rPr>
+        <w:t>n previamente la colecci</w:t>
+      </w:r>
+      <w:r>
+        <w:rPr>
+          <w:rFonts w:ascii="Arial-BoldMT" w:cs="Arial-BoldMT"/>
+          <w:bCs/>
+        </w:rPr>
+        <w:t>ó</w:t>
+      </w:r>
+      <w:r>
+        <w:rPr>
+          <w:rFonts w:ascii="Arial-BoldMT" w:cs="Arial-BoldMT"/>
+          <w:bCs/>
+        </w:rPr>
+        <w:t xml:space="preserve">n </w:t>
+      </w:r>
+      <w:r>
+        <w:rPr>
+          <w:rFonts w:ascii="Arial-BoldMT" w:cs="Arial-BoldMT"/>
+          <w:bCs/>
+        </w:rPr>
+        <w:t>y</w:t>
+      </w:r>
+      <w:r>
+        <w:rPr>
+          <w:rFonts w:ascii="Arial-BoldMT" w:cs="Arial-BoldMT"/>
+          <w:bCs/>
+        </w:rPr>
+        <w:t xml:space="preserve"> el esquema</w:t>
+      </w:r>
+      <w:r>
+        <w:rPr>
+          <w:rFonts w:ascii="Arial-BoldMT" w:cs="Arial-BoldMT"/>
+          <w:bCs/>
+        </w:rPr>
+        <w:t>.</w:t>
+      </w:r>
+    </w:p>
+    <w:p>
+      <w:pPr>
+        <w:pStyle w:val="Prrafodelista"/>
+        <w:numPr>
+          <w:ilvl w:val="0"/>
+          <w:numId w:val="10"/>
+        </w:numPr>
+        <w:autoSpaceDE w:val="0"/>
+        <w:autoSpaceDN w:val="0"/>
+        <w:adjustRightInd w:val="0"/>
+        <w:spacing w:after="0" w:line="240" w:lineRule="auto"/>
+        <w:rPr>
+          <w:rFonts w:ascii="ArialMT" w:cs="ArialMT"/>
+        </w:rPr>
+      </w:pPr>
+      <w:r>
+        <w:rPr>
+          <w:rFonts w:ascii="Arial-BoldMT" w:cs="Arial-BoldMT"/>
+          <w:bCs/>
+        </w:rPr>
+        <w:t xml:space="preserve">Hay que usar </w:t>
+      </w:r>
+      <w:proofErr w:type="spellStart"/>
+      <w:r>
+        <w:rPr>
+          <w:rFonts w:ascii="Arial-BoldMT" w:cs="Arial-BoldMT"/>
+          <w:bCs/>
+        </w:rPr>
+        <w:t>insert</w:t>
+      </w:r>
+      <w:proofErr w:type="spellEnd"/>
+      <w:r>
+        <w:rPr>
+          <w:rFonts w:ascii="Arial-BoldMT" w:cs="Arial-BoldMT"/>
+          <w:bCs/>
+        </w:rPr>
+        <w:t xml:space="preserve"> y no hace falta que existan previamente ni la colecci</w:t>
+      </w:r>
+      <w:r>
+        <w:rPr>
+          <w:rFonts w:ascii="Arial-BoldMT" w:cs="Arial-BoldMT"/>
+          <w:bCs/>
+        </w:rPr>
+        <w:t>ó</w:t>
+      </w:r>
+      <w:r>
+        <w:rPr>
+          <w:rFonts w:ascii="Arial-BoldMT" w:cs="Arial-BoldMT"/>
+          <w:bCs/>
+        </w:rPr>
+        <w:t xml:space="preserve">n ni </w:t>
+      </w:r>
+      <w:proofErr w:type="spellStart"/>
+      <w:r>
+        <w:rPr>
+          <w:rFonts w:ascii="Arial-BoldMT" w:cs="Arial-BoldMT"/>
+          <w:bCs/>
+        </w:rPr>
+        <w:t>el</w:t>
+      </w:r>
+      <w:proofErr w:type="spellEnd"/>
+      <w:r>
+        <w:rPr>
+          <w:rFonts w:ascii="Arial-BoldMT" w:cs="Arial-BoldMT"/>
+          <w:bCs/>
+        </w:rPr>
+        <w:t xml:space="preserve"> esquema</w:t>
+      </w:r>
+      <w:r>
+        <w:rPr>
+          <w:rFonts w:ascii="Arial-BoldMT" w:cs="Arial-BoldMT"/>
+          <w:bCs/>
+        </w:rPr>
+        <w:t>.</w:t>
+      </w:r>
+    </w:p>
+    <w:p>
+      <w:pPr>
+        <w:autoSpaceDE w:val="0"/>
+        <w:autoSpaceDN w:val="0"/>
+        <w:adjustRightInd w:val="0"/>
+        <w:spacing w:after="0" w:line="240" w:lineRule="auto"/>
+        <w:rPr>
           <w:rFonts w:ascii="Arial-BoldMT" w:cs="Arial-BoldMT"/>
           <w:bCs/>
         </w:rPr>
@@ -8166,6 +8686,7 @@
         <w:rPr>
           <w:rFonts w:ascii="ArialMT" w:cs="ArialMT"/>
         </w:rPr>
+        <w:lastRenderedPageBreak/>
         <w:t xml:space="preserve"> </w:t>
       </w:r>
       <w:proofErr w:type="spellStart"/>
@@ -9300,7 +9821,6 @@
         <w:rPr>
           <w:rFonts w:ascii="ArialMT" w:cs="ArialMT"/>
         </w:rPr>
-        <w:lastRenderedPageBreak/>
         <w:t xml:space="preserve"> </w:t>
       </w:r>
       <w:proofErr w:type="spellStart"/>
@@ -10398,9 +10918,9 @@
     </w:lvl>
   </w:abstractNum>
   <w:abstractNum w:abstractNumId="2" w15:restartNumberingAfterBreak="0">
-    <w:nsid w:val="19EF0D32"/>
+    <w:nsid w:val="18616AD7"/>
     <w:multiLevelType w:val="hybridMultilevel"/>
-    <w:tmpl w:val="51D27E16"/>
+    <w:tmpl w:val="21E00C70"/>
     <w:lvl w:ilvl="0" w:tplc="0C0A0019">
       <w:start w:val="1"/>
       <w:numFmt w:val="lowerLetter"/>
@@ -10487,9 +11007,9 @@
     </w:lvl>
   </w:abstractNum>
   <w:abstractNum w:abstractNumId="3" w15:restartNumberingAfterBreak="0">
-    <w:nsid w:val="310A14E2"/>
+    <w:nsid w:val="19EF0D32"/>
     <w:multiLevelType w:val="hybridMultilevel"/>
-    <w:tmpl w:val="8BE67128"/>
+    <w:tmpl w:val="51D27E16"/>
     <w:lvl w:ilvl="0" w:tplc="0C0A0019">
       <w:start w:val="1"/>
       <w:numFmt w:val="lowerLetter"/>
@@ -10576,9 +11096,9 @@
     </w:lvl>
   </w:abstractNum>
   <w:abstractNum w:abstractNumId="4" w15:restartNumberingAfterBreak="0">
-    <w:nsid w:val="47F96AB8"/>
+    <w:nsid w:val="25EC02E4"/>
     <w:multiLevelType w:val="hybridMultilevel"/>
-    <w:tmpl w:val="A82C158E"/>
+    <w:tmpl w:val="21E00C70"/>
     <w:lvl w:ilvl="0" w:tplc="0C0A0019">
       <w:start w:val="1"/>
       <w:numFmt w:val="lowerLetter"/>
@@ -10665,9 +11185,9 @@
     </w:lvl>
   </w:abstractNum>
   <w:abstractNum w:abstractNumId="5" w15:restartNumberingAfterBreak="0">
-    <w:nsid w:val="58B557D5"/>
+    <w:nsid w:val="310A14E2"/>
     <w:multiLevelType w:val="hybridMultilevel"/>
-    <w:tmpl w:val="B12A0F38"/>
+    <w:tmpl w:val="8BE67128"/>
     <w:lvl w:ilvl="0" w:tplc="0C0A0019">
       <w:start w:val="1"/>
       <w:numFmt w:val="lowerLetter"/>
@@ -10754,9 +11274,9 @@
     </w:lvl>
   </w:abstractNum>
   <w:abstractNum w:abstractNumId="6" w15:restartNumberingAfterBreak="0">
-    <w:nsid w:val="65902328"/>
+    <w:nsid w:val="47F96AB8"/>
     <w:multiLevelType w:val="hybridMultilevel"/>
-    <w:tmpl w:val="E0584640"/>
+    <w:tmpl w:val="A82C158E"/>
     <w:lvl w:ilvl="0" w:tplc="0C0A0019">
       <w:start w:val="1"/>
       <w:numFmt w:val="lowerLetter"/>
@@ -10843,9 +11363,9 @@
     </w:lvl>
   </w:abstractNum>
   <w:abstractNum w:abstractNumId="7" w15:restartNumberingAfterBreak="0">
-    <w:nsid w:val="6BEA400E"/>
+    <w:nsid w:val="58B557D5"/>
     <w:multiLevelType w:val="hybridMultilevel"/>
-    <w:tmpl w:val="C810CC90"/>
+    <w:tmpl w:val="B12A0F38"/>
     <w:lvl w:ilvl="0" w:tplc="0C0A0019">
       <w:start w:val="1"/>
       <w:numFmt w:val="lowerLetter"/>
@@ -10931,28 +11451,212 @@
       </w:pPr>
     </w:lvl>
   </w:abstractNum>
+  <w:abstractNum w:abstractNumId="8" w15:restartNumberingAfterBreak="0">
+    <w:nsid w:val="65902328"/>
+    <w:multiLevelType w:val="hybridMultilevel"/>
+    <w:tmpl w:val="E0584640"/>
+    <w:lvl w:ilvl="0" w:tplc="0C0A0019">
+      <w:start w:val="1"/>
+      <w:numFmt w:val="lowerLetter"/>
+      <w:lvlText w:val="%1."/>
+      <w:lvlJc w:val="left"/>
+      <w:pPr>
+        <w:ind w:left="720" w:hanging="360"/>
+      </w:pPr>
+      <w:rPr>
+        <w:rFonts w:hint="default"/>
+      </w:rPr>
+    </w:lvl>
+    <w:lvl w:ilvl="1" w:tplc="0C0A0019" w:tentative="1">
+      <w:start w:val="1"/>
+      <w:numFmt w:val="lowerLetter"/>
+      <w:lvlText w:val="%2."/>
+      <w:lvlJc w:val="left"/>
+      <w:pPr>
+        <w:ind w:left="1440" w:hanging="360"/>
+      </w:pPr>
+    </w:lvl>
+    <w:lvl w:ilvl="2" w:tplc="0C0A001B" w:tentative="1">
+      <w:start w:val="1"/>
+      <w:numFmt w:val="lowerRoman"/>
+      <w:lvlText w:val="%3."/>
+      <w:lvlJc w:val="right"/>
+      <w:pPr>
+        <w:ind w:left="2160" w:hanging="180"/>
+      </w:pPr>
+    </w:lvl>
+    <w:lvl w:ilvl="3" w:tplc="0C0A000F" w:tentative="1">
+      <w:start w:val="1"/>
+      <w:numFmt w:val="decimal"/>
+      <w:lvlText w:val="%4."/>
+      <w:lvlJc w:val="left"/>
+      <w:pPr>
+        <w:ind w:left="2880" w:hanging="360"/>
+      </w:pPr>
+    </w:lvl>
+    <w:lvl w:ilvl="4" w:tplc="0C0A0019" w:tentative="1">
+      <w:start w:val="1"/>
+      <w:numFmt w:val="lowerLetter"/>
+      <w:lvlText w:val="%5."/>
+      <w:lvlJc w:val="left"/>
+      <w:pPr>
+        <w:ind w:left="3600" w:hanging="360"/>
+      </w:pPr>
+    </w:lvl>
+    <w:lvl w:ilvl="5" w:tplc="0C0A001B" w:tentative="1">
+      <w:start w:val="1"/>
+      <w:numFmt w:val="lowerRoman"/>
+      <w:lvlText w:val="%6."/>
+      <w:lvlJc w:val="right"/>
+      <w:pPr>
+        <w:ind w:left="4320" w:hanging="180"/>
+      </w:pPr>
+    </w:lvl>
+    <w:lvl w:ilvl="6" w:tplc="0C0A000F" w:tentative="1">
+      <w:start w:val="1"/>
+      <w:numFmt w:val="decimal"/>
+      <w:lvlText w:val="%7."/>
+      <w:lvlJc w:val="left"/>
+      <w:pPr>
+        <w:ind w:left="5040" w:hanging="360"/>
+      </w:pPr>
+    </w:lvl>
+    <w:lvl w:ilvl="7" w:tplc="0C0A0019" w:tentative="1">
+      <w:start w:val="1"/>
+      <w:numFmt w:val="lowerLetter"/>
+      <w:lvlText w:val="%8."/>
+      <w:lvlJc w:val="left"/>
+      <w:pPr>
+        <w:ind w:left="5760" w:hanging="360"/>
+      </w:pPr>
+    </w:lvl>
+    <w:lvl w:ilvl="8" w:tplc="0C0A001B" w:tentative="1">
+      <w:start w:val="1"/>
+      <w:numFmt w:val="lowerRoman"/>
+      <w:lvlText w:val="%9."/>
+      <w:lvlJc w:val="right"/>
+      <w:pPr>
+        <w:ind w:left="6480" w:hanging="180"/>
+      </w:pPr>
+    </w:lvl>
+  </w:abstractNum>
+  <w:abstractNum w:abstractNumId="9" w15:restartNumberingAfterBreak="0">
+    <w:nsid w:val="6BEA400E"/>
+    <w:multiLevelType w:val="hybridMultilevel"/>
+    <w:tmpl w:val="C810CC90"/>
+    <w:lvl w:ilvl="0" w:tplc="0C0A0019">
+      <w:start w:val="1"/>
+      <w:numFmt w:val="lowerLetter"/>
+      <w:lvlText w:val="%1."/>
+      <w:lvlJc w:val="left"/>
+      <w:pPr>
+        <w:ind w:left="720" w:hanging="360"/>
+      </w:pPr>
+      <w:rPr>
+        <w:rFonts w:hint="default"/>
+      </w:rPr>
+    </w:lvl>
+    <w:lvl w:ilvl="1" w:tplc="0C0A0019" w:tentative="1">
+      <w:start w:val="1"/>
+      <w:numFmt w:val="lowerLetter"/>
+      <w:lvlText w:val="%2."/>
+      <w:lvlJc w:val="left"/>
+      <w:pPr>
+        <w:ind w:left="1440" w:hanging="360"/>
+      </w:pPr>
+    </w:lvl>
+    <w:lvl w:ilvl="2" w:tplc="0C0A001B" w:tentative="1">
+      <w:start w:val="1"/>
+      <w:numFmt w:val="lowerRoman"/>
+      <w:lvlText w:val="%3."/>
+      <w:lvlJc w:val="right"/>
+      <w:pPr>
+        <w:ind w:left="2160" w:hanging="180"/>
+      </w:pPr>
+    </w:lvl>
+    <w:lvl w:ilvl="3" w:tplc="0C0A000F" w:tentative="1">
+      <w:start w:val="1"/>
+      <w:numFmt w:val="decimal"/>
+      <w:lvlText w:val="%4."/>
+      <w:lvlJc w:val="left"/>
+      <w:pPr>
+        <w:ind w:left="2880" w:hanging="360"/>
+      </w:pPr>
+    </w:lvl>
+    <w:lvl w:ilvl="4" w:tplc="0C0A0019" w:tentative="1">
+      <w:start w:val="1"/>
+      <w:numFmt w:val="lowerLetter"/>
+      <w:lvlText w:val="%5."/>
+      <w:lvlJc w:val="left"/>
+      <w:pPr>
+        <w:ind w:left="3600" w:hanging="360"/>
+      </w:pPr>
+    </w:lvl>
+    <w:lvl w:ilvl="5" w:tplc="0C0A001B" w:tentative="1">
+      <w:start w:val="1"/>
+      <w:numFmt w:val="lowerRoman"/>
+      <w:lvlText w:val="%6."/>
+      <w:lvlJc w:val="right"/>
+      <w:pPr>
+        <w:ind w:left="4320" w:hanging="180"/>
+      </w:pPr>
+    </w:lvl>
+    <w:lvl w:ilvl="6" w:tplc="0C0A000F" w:tentative="1">
+      <w:start w:val="1"/>
+      <w:numFmt w:val="decimal"/>
+      <w:lvlText w:val="%7."/>
+      <w:lvlJc w:val="left"/>
+      <w:pPr>
+        <w:ind w:left="5040" w:hanging="360"/>
+      </w:pPr>
+    </w:lvl>
+    <w:lvl w:ilvl="7" w:tplc="0C0A0019" w:tentative="1">
+      <w:start w:val="1"/>
+      <w:numFmt w:val="lowerLetter"/>
+      <w:lvlText w:val="%8."/>
+      <w:lvlJc w:val="left"/>
+      <w:pPr>
+        <w:ind w:left="5760" w:hanging="360"/>
+      </w:pPr>
+    </w:lvl>
+    <w:lvl w:ilvl="8" w:tplc="0C0A001B" w:tentative="1">
+      <w:start w:val="1"/>
+      <w:numFmt w:val="lowerRoman"/>
+      <w:lvlText w:val="%9."/>
+      <w:lvlJc w:val="right"/>
+      <w:pPr>
+        <w:ind w:left="6480" w:hanging="180"/>
+      </w:pPr>
+    </w:lvl>
+  </w:abstractNum>
   <w:num w:numId="1">
     <w:abstractNumId w:val="0"/>
   </w:num>
   <w:num w:numId="2">
-    <w:abstractNumId w:val="6"/>
+    <w:abstractNumId w:val="8"/>
   </w:num>
   <w:num w:numId="3">
-    <w:abstractNumId w:val="7"/>
+    <w:abstractNumId w:val="9"/>
   </w:num>
   <w:num w:numId="4">
-    <w:abstractNumId w:val="2"/>
+    <w:abstractNumId w:val="3"/>
   </w:num>
   <w:num w:numId="5">
     <w:abstractNumId w:val="1"/>
   </w:num>
   <w:num w:numId="6">
-    <w:abstractNumId w:val="3"/>
+    <w:abstractNumId w:val="5"/>
   </w:num>
   <w:num w:numId="7">
-    <w:abstractNumId w:val="5"/>
+    <w:abstractNumId w:val="7"/>
   </w:num>
   <w:num w:numId="8">
+    <w:abstractNumId w:val="6"/>
+  </w:num>
+  <w:num w:numId="9">
+    <w:abstractNumId w:val="2"/>
+  </w:num>
+  <w:num w:numId="10">
     <w:abstractNumId w:val="4"/>
   </w:num>
 </w:numbering>

</xml_diff>

<commit_message>
Trasteando con las reglas de realm
</commit_message>
<xml_diff>
--- a/EXAMEN/examen_mongoDB.docx
+++ b/EXAMEN/examen_mongoDB.docx
@@ -5948,8 +5948,6 @@
         </w:rPr>
         <w:t>.</w:t>
       </w:r>
-      <w:bookmarkStart w:id="0" w:name="_GoBack"/>
-      <w:bookmarkEnd w:id="0"/>
     </w:p>
     <w:p>
       <w:pPr>
@@ -6143,23 +6141,21 @@
           <w:rFonts w:ascii="Arial-BoldMT" w:cs="Arial-BoldMT"/>
           <w:bCs/>
         </w:rPr>
-        <w:t xml:space="preserve">n ni </w:t>
-      </w:r>
-      <w:proofErr w:type="spellStart"/>
-      <w:r>
-        <w:rPr>
-          <w:rFonts w:ascii="Arial-BoldMT" w:cs="Arial-BoldMT"/>
-          <w:bCs/>
-        </w:rPr>
-        <w:t>el</w:t>
-      </w:r>
-      <w:proofErr w:type="spellEnd"/>
-      <w:r>
-        <w:rPr>
-          <w:rFonts w:ascii="Arial-BoldMT" w:cs="Arial-BoldMT"/>
-          <w:bCs/>
-        </w:rPr>
-        <w:t xml:space="preserve"> esquema</w:t>
+        <w:t xml:space="preserve">n ni el </w:t>
+      </w:r>
+      <w:r>
+        <w:rPr>
+          <w:rFonts w:ascii="Arial-BoldMT" w:cs="Arial-BoldMT"/>
+          <w:bCs/>
+        </w:rPr>
+        <w:t>e</w:t>
+      </w:r>
+      <w:r>
+        <w:rPr>
+          <w:rFonts w:ascii="Arial-BoldMT" w:cs="Arial-BoldMT"/>
+          <w:bCs/>
+        </w:rPr>
+        <w:t>squema</w:t>
       </w:r>
       <w:r>
         <w:rPr>
@@ -10726,7 +10722,10 @@
         <w:t>.</w:t>
       </w:r>
     </w:p>
-    <w:p/>
+    <w:p>
+      <w:bookmarkStart w:id="0" w:name="_GoBack"/>
+      <w:bookmarkEnd w:id="0"/>
+    </w:p>
     <w:sectPr>
       <w:pgSz w:w="11906" w:h="16838"/>
       <w:pgMar w:top="1417" w:right="1701" w:bottom="1417" w:left="1701" w:header="708" w:footer="708" w:gutter="0"/>

</xml_diff>